<commit_message>
updated agenda with the minutes for today
</commit_message>
<xml_diff>
--- a/Meeting Notes/Internal Meetings/Agenda 1-23-23.docx
+++ b/Meeting Notes/Internal Meetings/Agenda 1-23-23.docx
@@ -23,7 +23,16 @@
         <w:t>Progress updates from over the weekend &lt; 10 mins</w:t>
       </w:r>
     </w:p>
-    <w:p/>
+    <w:p>
+      <w:r>
+        <w:t xml:space="preserve">We are all working on SRSs </w:t>
+      </w:r>
+    </w:p>
+    <w:p>
+      <w:r>
+        <w:t>Some have compared tools see below</w:t>
+      </w:r>
+    </w:p>
     <w:p/>
     <w:p/>
     <w:p>
@@ -35,8 +44,16 @@
         <w:t>Reasons why we are using the tools we are &lt; 10 mins</w:t>
       </w:r>
     </w:p>
-    <w:p/>
-    <w:p/>
+    <w:p>
+      <w:r>
+        <w:t>MongoDB – Compared to SQL its not tables or more like objects</w:t>
+      </w:r>
+    </w:p>
+    <w:p>
+      <w:r>
+        <w:t>NodeJS – because the rest of the project is in JS and to keep it consistent</w:t>
+      </w:r>
+    </w:p>
     <w:p/>
     <w:p>
       <w:pPr>
@@ -50,25 +67,21 @@
           <w:b/>
           <w:bCs/>
         </w:rPr>
-        <w:t xml:space="preserve">What to have before </w:t>
-      </w:r>
-      <w:proofErr w:type="spellStart"/>
-      <w:r>
-        <w:rPr>
-          <w:b/>
-          <w:bCs/>
-        </w:rPr>
-        <w:t>Vadja</w:t>
-      </w:r>
-      <w:proofErr w:type="spellEnd"/>
-      <w:r>
-        <w:rPr>
-          <w:b/>
-          <w:bCs/>
-        </w:rPr>
-        <w:t xml:space="preserve"> meeting tomorrow and next meeting &lt; 10mins</w:t>
-      </w:r>
-    </w:p>
+        <w:t>What to have before Vadja meeting tomorrow and next meeting &lt; 10mins</w:t>
+      </w:r>
+    </w:p>
+    <w:p>
+      <w:r>
+        <w:t>what we worked on</w:t>
+      </w:r>
+    </w:p>
+    <w:p>
+      <w:r>
+        <w:t>what we have chosen and why</w:t>
+      </w:r>
+    </w:p>
+    <w:p/>
+    <w:p/>
     <w:p>
       <w:pPr>
         <w:rPr>
@@ -77,7 +90,6 @@
         </w:rPr>
       </w:pPr>
     </w:p>
-    <w:p/>
     <w:p>
       <w:pPr>
         <w:rPr>
@@ -85,36 +97,22 @@
           <w:bCs/>
         </w:rPr>
       </w:pPr>
-    </w:p>
-    <w:p>
-      <w:pPr>
+      <w:r>
         <w:rPr>
           <w:b/>
           <w:bCs/>
         </w:rPr>
-      </w:pPr>
-      <w:r>
-        <w:rPr>
-          <w:b/>
-          <w:bCs/>
-        </w:rPr>
-        <w:t xml:space="preserve">Next meeting with </w:t>
-      </w:r>
-      <w:proofErr w:type="spellStart"/>
-      <w:r>
-        <w:rPr>
-          <w:b/>
-          <w:bCs/>
-        </w:rPr>
-        <w:t>Taban</w:t>
-      </w:r>
-      <w:proofErr w:type="spellEnd"/>
-      <w:r>
-        <w:rPr>
-          <w:b/>
-          <w:bCs/>
-        </w:rPr>
-        <w:t>? &lt; 5mins</w:t>
+        <w:t>Next meeting with Taban? &lt; 5mins</w:t>
+      </w:r>
+    </w:p>
+    <w:p>
+      <w:r>
+        <w:t>We don’t have enough questions for taban at this moment – possibly Friday depending on how quickly the team finalizes the srs and combines them</w:t>
+      </w:r>
+    </w:p>
+    <w:p>
+      <w:r>
+        <w:t>When we combine our SRSs we will have conflicting opinions of the project -write down all the conflicts and get questions for Taban for next week</w:t>
       </w:r>
     </w:p>
     <w:sectPr>

</xml_diff>